<commit_message>
update cart function and implement checkout
</commit_message>
<xml_diff>
--- a/trienkhaiphanmembanquanao.docx
+++ b/trienkhaiphanmembanquanao.docx
@@ -63,6 +63,7 @@
     <w:p>
       <w:pPr>
         <w:numPr>
+          <w:ilvl w:val="0"/>
           <w:numId w:val="0"/>
         </w:numPr>
         <w:ind w:leftChars="0"/>
@@ -82,6 +83,7 @@
     <w:p>
       <w:pPr>
         <w:numPr>
+          <w:ilvl w:val="0"/>
           <w:numId w:val="0"/>
         </w:numPr>
         <w:ind w:leftChars="0" w:firstLine="420" w:firstLineChars="0"/>
@@ -101,6 +103,7 @@
     <w:p>
       <w:pPr>
         <w:numPr>
+          <w:ilvl w:val="0"/>
           <w:numId w:val="0"/>
         </w:numPr>
         <w:ind w:leftChars="0" w:firstLine="420" w:firstLineChars="0"/>
@@ -120,6 +123,7 @@
     <w:p>
       <w:pPr>
         <w:numPr>
+          <w:ilvl w:val="0"/>
           <w:numId w:val="0"/>
         </w:numPr>
         <w:rPr>
@@ -138,6 +142,7 @@
     <w:p>
       <w:pPr>
         <w:numPr>
+          <w:ilvl w:val="0"/>
           <w:numId w:val="0"/>
         </w:numPr>
         <w:ind w:firstLine="420" w:firstLineChars="0"/>
@@ -157,6 +162,7 @@
     <w:p>
       <w:pPr>
         <w:numPr>
+          <w:ilvl w:val="0"/>
           <w:numId w:val="0"/>
         </w:numPr>
         <w:ind w:firstLine="420" w:firstLineChars="0"/>
@@ -178,12 +184,19 @@
           <w:lang w:val="en-US"/>
         </w:rPr>
         <w:tab/>
+      </w:r>
+      <w:r>
+        <w:rPr>
+          <w:rFonts w:hint="default"/>
+          <w:lang w:val="en-US"/>
+        </w:rPr>
         <w:t>email cho ng dùng.</w:t>
       </w:r>
     </w:p>
     <w:p>
       <w:pPr>
         <w:numPr>
+          <w:ilvl w:val="0"/>
           <w:numId w:val="0"/>
         </w:numPr>
         <w:ind w:firstLine="420" w:firstLineChars="0"/>
@@ -223,6 +236,7 @@
     <w:p>
       <w:pPr>
         <w:numPr>
+          <w:ilvl w:val="0"/>
           <w:numId w:val="0"/>
         </w:numPr>
         <w:rPr>
@@ -241,6 +255,7 @@
     <w:p>
       <w:pPr>
         <w:numPr>
+          <w:ilvl w:val="0"/>
           <w:numId w:val="0"/>
         </w:numPr>
         <w:rPr>
@@ -259,6 +274,7 @@
     <w:p>
       <w:pPr>
         <w:numPr>
+          <w:ilvl w:val="0"/>
           <w:numId w:val="0"/>
         </w:numPr>
         <w:ind w:firstLine="420" w:firstLineChars="0"/>
@@ -278,6 +294,7 @@
     <w:p>
       <w:pPr>
         <w:numPr>
+          <w:ilvl w:val="0"/>
           <w:numId w:val="0"/>
         </w:numPr>
         <w:ind w:firstLine="420" w:firstLineChars="0"/>
@@ -297,6 +314,7 @@
     <w:p>
       <w:pPr>
         <w:numPr>
+          <w:ilvl w:val="0"/>
           <w:numId w:val="0"/>
         </w:numPr>
         <w:ind w:firstLine="420" w:firstLineChars="0"/>
@@ -336,6 +354,7 @@
     <w:p>
       <w:pPr>
         <w:numPr>
+          <w:ilvl w:val="0"/>
           <w:numId w:val="0"/>
         </w:numPr>
         <w:ind w:leftChars="0"/>
@@ -344,60 +363,161 @@
           <w:lang w:val="en-US"/>
         </w:rPr>
       </w:pPr>
+    </w:p>
+    <w:p>
+      <w:pPr>
+        <w:numPr>
+          <w:ilvl w:val="2"/>
+          <w:numId w:val="1"/>
+        </w:numPr>
+        <w:ind w:left="0" w:leftChars="0" w:firstLine="0" w:firstLineChars="0"/>
+        <w:rPr>
+          <w:rFonts w:hint="default"/>
+          <w:lang w:val="en-US"/>
+        </w:rPr>
+      </w:pPr>
+      <w:r>
+        <w:rPr>
+          <w:rFonts w:hint="default"/>
+          <w:lang w:val="en-US"/>
+        </w:rPr>
+        <w:t>Quên mật khẩu</w:t>
+      </w:r>
+    </w:p>
+    <w:p>
+      <w:pPr>
+        <w:numPr>
+          <w:ilvl w:val="2"/>
+          <w:numId w:val="1"/>
+        </w:numPr>
+        <w:ind w:left="0" w:leftChars="0" w:firstLine="0" w:firstLineChars="0"/>
+        <w:rPr>
+          <w:rFonts w:hint="default"/>
+          <w:lang w:val="en-US"/>
+        </w:rPr>
+      </w:pPr>
+      <w:r>
+        <w:rPr>
+          <w:rFonts w:hint="default"/>
+          <w:lang w:val="en-US"/>
+        </w:rPr>
+        <w:t>Lưu mật khẩu</w:t>
+      </w:r>
+    </w:p>
+    <w:p>
+      <w:pPr>
+        <w:numPr>
+          <w:ilvl w:val="0"/>
+          <w:numId w:val="0"/>
+        </w:numPr>
+        <w:ind w:leftChars="0"/>
+        <w:rPr>
+          <w:rFonts w:hint="default"/>
+          <w:lang w:val="en-US"/>
+        </w:rPr>
+      </w:pPr>
+    </w:p>
+    <w:p>
+      <w:pPr>
+        <w:numPr>
+          <w:ilvl w:val="0"/>
+          <w:numId w:val="0"/>
+        </w:numPr>
+        <w:ind w:leftChars="0"/>
+        <w:rPr>
+          <w:rFonts w:hint="default"/>
+          <w:lang w:val="en-US"/>
+        </w:rPr>
+      </w:pPr>
+      <w:r>
+        <w:rPr>
+          <w:rFonts w:hint="default"/>
+          <w:lang w:val="en-US"/>
+        </w:rPr>
+        <w:t>Bảng:</w:t>
+      </w:r>
+    </w:p>
+    <w:p>
+      <w:pPr>
+        <w:numPr>
+          <w:ilvl w:val="0"/>
+          <w:numId w:val="0"/>
+        </w:numPr>
+        <w:ind w:leftChars="0"/>
+        <w:rPr>
+          <w:rFonts w:hint="default"/>
+          <w:lang w:val="en-US"/>
+        </w:rPr>
+      </w:pPr>
+      <w:r>
+        <w:rPr>
+          <w:rFonts w:hint="default"/>
+          <w:lang w:val="en-US"/>
+        </w:rPr>
+        <w:t>- orders_item: lưu thông tin các sản phẩm tại thời điểm mua. (tránh trường hợp sale, tăng giá)</w:t>
+      </w:r>
+    </w:p>
+    <w:p>
+      <w:pPr>
+        <w:numPr>
+          <w:ilvl w:val="0"/>
+          <w:numId w:val="0"/>
+        </w:numPr>
+        <w:ind w:leftChars="0"/>
+        <w:rPr>
+          <w:rFonts w:hint="default"/>
+          <w:lang w:val="en-US"/>
+        </w:rPr>
+      </w:pPr>
+      <w:r>
+        <w:rPr>
+          <w:rFonts w:hint="default"/>
+          <w:lang w:val="en-US"/>
+        </w:rPr>
+        <w:t>-orders: lưu thông tin tổng quan đơn hàng, truy vấn vào giỏ hàng</w:t>
+      </w:r>
+    </w:p>
+    <w:p>
+      <w:pPr>
+        <w:numPr>
+          <w:ilvl w:val="0"/>
+          <w:numId w:val="0"/>
+        </w:numPr>
+        <w:ind w:leftChars="0"/>
+        <w:rPr>
+          <w:rFonts w:hint="default"/>
+          <w:lang w:val="en-US"/>
+        </w:rPr>
+      </w:pPr>
+      <w:r>
+        <w:rPr>
+          <w:rFonts w:hint="default"/>
+          <w:lang w:val="en-US"/>
+        </w:rPr>
+        <w:t>-orders_detail: lưu thông tin chi tiết của đơn hàng, vận chuyển, tình trạng xử lý</w:t>
+      </w:r>
+    </w:p>
+    <w:p>
+      <w:pPr>
+        <w:numPr>
+          <w:ilvl w:val="0"/>
+          <w:numId w:val="0"/>
+        </w:numPr>
+        <w:ind w:leftChars="0"/>
+        <w:rPr>
+          <w:rFonts w:hint="default"/>
+          <w:lang w:val="en-US"/>
+        </w:rPr>
+      </w:pPr>
+      <w:r>
+        <w:rPr>
+          <w:rFonts w:hint="default"/>
+          <w:lang w:val="en-US"/>
+        </w:rPr>
+        <w:t>-customer:lưu thông tin khách hàng đã mua hàng tại hệ thống, tính tổng số đơn hàng.</w:t>
+      </w:r>
       <w:bookmarkStart w:id="0" w:name="_GoBack"/>
       <w:bookmarkEnd w:id="0"/>
-    </w:p>
-    <w:p>
-      <w:pPr>
-        <w:numPr>
-          <w:ilvl w:val="2"/>
-          <w:numId w:val="1"/>
-        </w:numPr>
-        <w:ind w:left="0" w:leftChars="0" w:firstLine="0" w:firstLineChars="0"/>
-        <w:rPr>
-          <w:rFonts w:hint="default"/>
-          <w:lang w:val="en-US"/>
-        </w:rPr>
-      </w:pPr>
-      <w:r>
-        <w:rPr>
-          <w:rFonts w:hint="default"/>
-          <w:lang w:val="en-US"/>
-        </w:rPr>
-        <w:t>Quên mật khẩu</w:t>
-      </w:r>
-    </w:p>
-    <w:p>
-      <w:pPr>
-        <w:numPr>
-          <w:ilvl w:val="2"/>
-          <w:numId w:val="1"/>
-        </w:numPr>
-        <w:ind w:left="0" w:leftChars="0" w:firstLine="0" w:firstLineChars="0"/>
-        <w:rPr>
-          <w:rFonts w:hint="default"/>
-          <w:lang w:val="en-US"/>
-        </w:rPr>
-      </w:pPr>
-      <w:r>
-        <w:rPr>
-          <w:rFonts w:hint="default"/>
-          <w:lang w:val="en-US"/>
-        </w:rPr>
-        <w:t>Lưu mật khẩu</w:t>
-      </w:r>
-    </w:p>
-    <w:p>
-      <w:pPr>
-        <w:numPr>
-          <w:numId w:val="0"/>
-        </w:numPr>
-        <w:ind w:leftChars="0"/>
-        <w:rPr>
-          <w:rFonts w:hint="default"/>
-          <w:lang w:val="en-US"/>
-        </w:rPr>
-      </w:pPr>
     </w:p>
     <w:sectPr>
       <w:pgSz w:w="11906" w:h="16838"/>

</xml_diff>